<commit_message>
Adding deliverables to WBA
</commit_message>
<xml_diff>
--- a/design-docs/Assignment 3 WBA.docx
+++ b/design-docs/Assignment 3 WBA.docx
@@ -20,7 +20,7 @@
           <w:szCs w:val="24"/>
         </w:rPr>
         <w:drawing>
-          <wp:inline distT="0" distB="0" distL="0" distR="0">
+          <wp:inline distT="0" distB="0" distL="0" distR="0" wp14:anchorId="140E59EE" wp14:editId="059CB63D">
             <wp:extent cx="5943600" cy="2564130"/>
             <wp:effectExtent l="0" t="0" r="0" b="7620"/>
             <wp:docPr id="1" name="Picture 1" descr="https://probonoaustralia.com.au/wp-content/uploads/2017/01/Monash.jpg"/>
@@ -90,8 +90,6 @@
         </w:rPr>
         <w:t>FIT2099: Object Oriented Design and Implementation</w:t>
       </w:r>
-      <w:bookmarkStart w:id="0" w:name="_GoBack"/>
-      <w:bookmarkEnd w:id="0"/>
     </w:p>
     <w:p>
       <w:pPr>
@@ -274,6 +272,37 @@
         <w:t>Leye</w:t>
       </w:r>
       <w:proofErr w:type="spellEnd"/>
+    </w:p>
+    <w:p>
+      <w:pPr>
+        <w:rPr>
+          <w:rFonts w:ascii="Calibri" w:eastAsia="Times New Roman" w:hAnsi="Calibri" w:cs="Calibri"/>
+          <w:color w:val="000000"/>
+          <w:sz w:val="36"/>
+          <w:szCs w:val="36"/>
+        </w:rPr>
+      </w:pPr>
+      <w:r>
+        <w:rPr>
+          <w:rFonts w:ascii="Calibri" w:eastAsia="Times New Roman" w:hAnsi="Calibri" w:cs="Calibri"/>
+          <w:color w:val="000000"/>
+          <w:sz w:val="36"/>
+          <w:szCs w:val="36"/>
+        </w:rPr>
+        <w:br w:type="page"/>
+      </w:r>
+    </w:p>
+    <w:p>
+      <w:pPr>
+        <w:spacing w:after="0" w:line="240" w:lineRule="auto"/>
+        <w:jc w:val="center"/>
+        <w:rPr>
+          <w:rFonts w:ascii="Calibri" w:eastAsia="Times New Roman" w:hAnsi="Calibri" w:cs="Calibri"/>
+          <w:color w:val="000000"/>
+          <w:sz w:val="36"/>
+          <w:szCs w:val="36"/>
+        </w:rPr>
+      </w:pPr>
     </w:p>
     <w:p>
       <w:pPr>
@@ -312,18 +341,19 @@
         <w:tblLook w:val="04A0" w:firstRow="1" w:lastRow="0" w:firstColumn="1" w:lastColumn="0" w:noHBand="0" w:noVBand="1"/>
       </w:tblPr>
       <w:tblGrid>
-        <w:gridCol w:w="2337"/>
-        <w:gridCol w:w="2337"/>
-        <w:gridCol w:w="2338"/>
-        <w:gridCol w:w="2338"/>
+        <w:gridCol w:w="3606"/>
+        <w:gridCol w:w="1719"/>
+        <w:gridCol w:w="2152"/>
+        <w:gridCol w:w="1873"/>
       </w:tblGrid>
       <w:tr>
         <w:tc>
           <w:tcPr>
-            <w:tcW w:w="2337" w:type="dxa"/>
-          </w:tcPr>
-          <w:p>
-            <w:pPr>
+            <w:tcW w:w="4405" w:type="dxa"/>
+          </w:tcPr>
+          <w:p>
+            <w:pPr>
+              <w:spacing w:line="276" w:lineRule="auto"/>
               <w:jc w:val="center"/>
               <w:rPr>
                 <w:rFonts w:eastAsia="Times New Roman" w:cstheme="minorHAnsi"/>
@@ -345,10 +375,11 @@
         </w:tc>
         <w:tc>
           <w:tcPr>
-            <w:tcW w:w="2337" w:type="dxa"/>
-          </w:tcPr>
-          <w:p>
-            <w:pPr>
+            <w:tcW w:w="269" w:type="dxa"/>
+          </w:tcPr>
+          <w:p>
+            <w:pPr>
+              <w:spacing w:line="276" w:lineRule="auto"/>
               <w:jc w:val="center"/>
               <w:rPr>
                 <w:rFonts w:eastAsia="Times New Roman" w:cstheme="minorHAnsi"/>
@@ -374,6 +405,7 @@
           </w:tcPr>
           <w:p>
             <w:pPr>
+              <w:spacing w:line="276" w:lineRule="auto"/>
               <w:jc w:val="center"/>
               <w:rPr>
                 <w:rFonts w:eastAsia="Times New Roman" w:cstheme="minorHAnsi"/>
@@ -399,6 +431,7 @@
           </w:tcPr>
           <w:p>
             <w:pPr>
+              <w:spacing w:line="276" w:lineRule="auto"/>
               <w:jc w:val="center"/>
               <w:rPr>
                 <w:rFonts w:eastAsia="Times New Roman" w:cstheme="minorHAnsi"/>
@@ -422,25 +455,35 @@
       <w:tr>
         <w:tc>
           <w:tcPr>
-            <w:tcW w:w="2337" w:type="dxa"/>
-          </w:tcPr>
-          <w:p>
-            <w:pPr>
-              <w:jc w:val="center"/>
-              <w:rPr>
-                <w:rFonts w:ascii="Times New Roman" w:eastAsia="Times New Roman" w:hAnsi="Times New Roman" w:cs="Times New Roman"/>
-                <w:sz w:val="24"/>
-                <w:szCs w:val="24"/>
-              </w:rPr>
-            </w:pPr>
-          </w:p>
-        </w:tc>
-        <w:tc>
-          <w:tcPr>
-            <w:tcW w:w="2337" w:type="dxa"/>
-          </w:tcPr>
-          <w:p>
-            <w:pPr>
+            <w:tcW w:w="4405" w:type="dxa"/>
+          </w:tcPr>
+          <w:p>
+            <w:pPr>
+              <w:spacing w:line="276" w:lineRule="auto"/>
+              <w:jc w:val="center"/>
+              <w:rPr>
+                <w:rFonts w:ascii="Times New Roman" w:eastAsia="Times New Roman" w:hAnsi="Times New Roman" w:cs="Times New Roman"/>
+                <w:sz w:val="24"/>
+                <w:szCs w:val="24"/>
+              </w:rPr>
+            </w:pPr>
+            <w:r>
+              <w:rPr>
+                <w:rFonts w:ascii="Times New Roman" w:eastAsia="Times New Roman" w:hAnsi="Times New Roman" w:cs="Times New Roman"/>
+                <w:sz w:val="24"/>
+                <w:szCs w:val="24"/>
+              </w:rPr>
+              <w:t>Creating and enabling transportation to/from moon base</w:t>
+            </w:r>
+          </w:p>
+        </w:tc>
+        <w:tc>
+          <w:tcPr>
+            <w:tcW w:w="269" w:type="dxa"/>
+          </w:tcPr>
+          <w:p>
+            <w:pPr>
+              <w:spacing w:line="276" w:lineRule="auto"/>
               <w:jc w:val="center"/>
               <w:rPr>
                 <w:rFonts w:ascii="Times New Roman" w:eastAsia="Times New Roman" w:hAnsi="Times New Roman" w:cs="Times New Roman"/>
@@ -456,6 +499,7 @@
           </w:tcPr>
           <w:p>
             <w:pPr>
+              <w:spacing w:line="276" w:lineRule="auto"/>
               <w:jc w:val="center"/>
               <w:rPr>
                 <w:rFonts w:ascii="Times New Roman" w:eastAsia="Times New Roman" w:hAnsi="Times New Roman" w:cs="Times New Roman"/>
@@ -471,6 +515,7 @@
           </w:tcPr>
           <w:p>
             <w:pPr>
+              <w:spacing w:line="276" w:lineRule="auto"/>
               <w:jc w:val="center"/>
               <w:rPr>
                 <w:rFonts w:ascii="Times New Roman" w:eastAsia="Times New Roman" w:hAnsi="Times New Roman" w:cs="Times New Roman"/>
@@ -484,25 +529,35 @@
       <w:tr>
         <w:tc>
           <w:tcPr>
-            <w:tcW w:w="2337" w:type="dxa"/>
-          </w:tcPr>
-          <w:p>
-            <w:pPr>
-              <w:jc w:val="center"/>
-              <w:rPr>
-                <w:rFonts w:ascii="Times New Roman" w:eastAsia="Times New Roman" w:hAnsi="Times New Roman" w:cs="Times New Roman"/>
-                <w:sz w:val="24"/>
-                <w:szCs w:val="24"/>
-              </w:rPr>
-            </w:pPr>
-          </w:p>
-        </w:tc>
-        <w:tc>
-          <w:tcPr>
-            <w:tcW w:w="2337" w:type="dxa"/>
-          </w:tcPr>
-          <w:p>
-            <w:pPr>
+            <w:tcW w:w="4405" w:type="dxa"/>
+          </w:tcPr>
+          <w:p>
+            <w:pPr>
+              <w:spacing w:line="276" w:lineRule="auto"/>
+              <w:jc w:val="center"/>
+              <w:rPr>
+                <w:rFonts w:ascii="Times New Roman" w:eastAsia="Times New Roman" w:hAnsi="Times New Roman" w:cs="Times New Roman"/>
+                <w:sz w:val="24"/>
+                <w:szCs w:val="24"/>
+              </w:rPr>
+            </w:pPr>
+            <w:r>
+              <w:rPr>
+                <w:rFonts w:ascii="Times New Roman" w:eastAsia="Times New Roman" w:hAnsi="Times New Roman" w:cs="Times New Roman"/>
+                <w:sz w:val="24"/>
+                <w:szCs w:val="24"/>
+              </w:rPr>
+              <w:t>Oxygen dispenser item, create oxygen tank action</w:t>
+            </w:r>
+          </w:p>
+        </w:tc>
+        <w:tc>
+          <w:tcPr>
+            <w:tcW w:w="269" w:type="dxa"/>
+          </w:tcPr>
+          <w:p>
+            <w:pPr>
+              <w:spacing w:line="276" w:lineRule="auto"/>
               <w:jc w:val="center"/>
               <w:rPr>
                 <w:rFonts w:ascii="Times New Roman" w:eastAsia="Times New Roman" w:hAnsi="Times New Roman" w:cs="Times New Roman"/>
@@ -518,6 +573,7 @@
           </w:tcPr>
           <w:p>
             <w:pPr>
+              <w:spacing w:line="276" w:lineRule="auto"/>
               <w:jc w:val="center"/>
               <w:rPr>
                 <w:rFonts w:ascii="Times New Roman" w:eastAsia="Times New Roman" w:hAnsi="Times New Roman" w:cs="Times New Roman"/>
@@ -533,6 +589,7 @@
           </w:tcPr>
           <w:p>
             <w:pPr>
+              <w:spacing w:line="276" w:lineRule="auto"/>
               <w:jc w:val="center"/>
               <w:rPr>
                 <w:rFonts w:ascii="Times New Roman" w:eastAsia="Times New Roman" w:hAnsi="Times New Roman" w:cs="Times New Roman"/>
@@ -546,25 +603,35 @@
       <w:tr>
         <w:tc>
           <w:tcPr>
-            <w:tcW w:w="2337" w:type="dxa"/>
-          </w:tcPr>
-          <w:p>
-            <w:pPr>
-              <w:jc w:val="center"/>
-              <w:rPr>
-                <w:rFonts w:ascii="Times New Roman" w:eastAsia="Times New Roman" w:hAnsi="Times New Roman" w:cs="Times New Roman"/>
-                <w:sz w:val="24"/>
-                <w:szCs w:val="24"/>
-              </w:rPr>
-            </w:pPr>
-          </w:p>
-        </w:tc>
-        <w:tc>
-          <w:tcPr>
-            <w:tcW w:w="2337" w:type="dxa"/>
-          </w:tcPr>
-          <w:p>
-            <w:pPr>
+            <w:tcW w:w="4405" w:type="dxa"/>
+          </w:tcPr>
+          <w:p>
+            <w:pPr>
+              <w:spacing w:line="276" w:lineRule="auto"/>
+              <w:jc w:val="center"/>
+              <w:rPr>
+                <w:rFonts w:ascii="Times New Roman" w:eastAsia="Times New Roman" w:hAnsi="Times New Roman" w:cs="Times New Roman"/>
+                <w:sz w:val="24"/>
+                <w:szCs w:val="24"/>
+              </w:rPr>
+            </w:pPr>
+            <w:r>
+              <w:rPr>
+                <w:rFonts w:ascii="Times New Roman" w:eastAsia="Times New Roman" w:hAnsi="Times New Roman" w:cs="Times New Roman"/>
+                <w:sz w:val="24"/>
+                <w:szCs w:val="24"/>
+              </w:rPr>
+              <w:t>Space suit item and oxygen supply implementation (decrease each turn on the moon)</w:t>
+            </w:r>
+          </w:p>
+        </w:tc>
+        <w:tc>
+          <w:tcPr>
+            <w:tcW w:w="269" w:type="dxa"/>
+          </w:tcPr>
+          <w:p>
+            <w:pPr>
+              <w:spacing w:line="276" w:lineRule="auto"/>
               <w:jc w:val="center"/>
               <w:rPr>
                 <w:rFonts w:ascii="Times New Roman" w:eastAsia="Times New Roman" w:hAnsi="Times New Roman" w:cs="Times New Roman"/>
@@ -580,6 +647,7 @@
           </w:tcPr>
           <w:p>
             <w:pPr>
+              <w:spacing w:line="276" w:lineRule="auto"/>
               <w:jc w:val="center"/>
               <w:rPr>
                 <w:rFonts w:ascii="Times New Roman" w:eastAsia="Times New Roman" w:hAnsi="Times New Roman" w:cs="Times New Roman"/>
@@ -595,6 +663,7 @@
           </w:tcPr>
           <w:p>
             <w:pPr>
+              <w:spacing w:line="276" w:lineRule="auto"/>
               <w:jc w:val="center"/>
               <w:rPr>
                 <w:rFonts w:ascii="Times New Roman" w:eastAsia="Times New Roman" w:hAnsi="Times New Roman" w:cs="Times New Roman"/>
@@ -608,25 +677,35 @@
       <w:tr>
         <w:tc>
           <w:tcPr>
-            <w:tcW w:w="2337" w:type="dxa"/>
-          </w:tcPr>
-          <w:p>
-            <w:pPr>
-              <w:jc w:val="center"/>
-              <w:rPr>
-                <w:rFonts w:ascii="Times New Roman" w:eastAsia="Times New Roman" w:hAnsi="Times New Roman" w:cs="Times New Roman"/>
-                <w:sz w:val="24"/>
-                <w:szCs w:val="24"/>
-              </w:rPr>
-            </w:pPr>
-          </w:p>
-        </w:tc>
-        <w:tc>
-          <w:tcPr>
-            <w:tcW w:w="2337" w:type="dxa"/>
-          </w:tcPr>
-          <w:p>
-            <w:pPr>
+            <w:tcW w:w="4405" w:type="dxa"/>
+          </w:tcPr>
+          <w:p>
+            <w:pPr>
+              <w:spacing w:line="276" w:lineRule="auto"/>
+              <w:jc w:val="center"/>
+              <w:rPr>
+                <w:rFonts w:ascii="Times New Roman" w:eastAsia="Times New Roman" w:hAnsi="Times New Roman" w:cs="Times New Roman"/>
+                <w:sz w:val="24"/>
+                <w:szCs w:val="24"/>
+              </w:rPr>
+            </w:pPr>
+            <w:r>
+              <w:rPr>
+                <w:rFonts w:ascii="Times New Roman" w:eastAsia="Times New Roman" w:hAnsi="Times New Roman" w:cs="Times New Roman"/>
+                <w:sz w:val="24"/>
+                <w:szCs w:val="24"/>
+              </w:rPr>
+              <w:t>Implementing Yugo Maxx &amp; his exoskeleton invulnerability</w:t>
+            </w:r>
+          </w:p>
+        </w:tc>
+        <w:tc>
+          <w:tcPr>
+            <w:tcW w:w="269" w:type="dxa"/>
+          </w:tcPr>
+          <w:p>
+            <w:pPr>
+              <w:spacing w:line="276" w:lineRule="auto"/>
               <w:jc w:val="center"/>
               <w:rPr>
                 <w:rFonts w:ascii="Times New Roman" w:eastAsia="Times New Roman" w:hAnsi="Times New Roman" w:cs="Times New Roman"/>
@@ -642,6 +721,7 @@
           </w:tcPr>
           <w:p>
             <w:pPr>
+              <w:spacing w:line="276" w:lineRule="auto"/>
               <w:jc w:val="center"/>
               <w:rPr>
                 <w:rFonts w:ascii="Times New Roman" w:eastAsia="Times New Roman" w:hAnsi="Times New Roman" w:cs="Times New Roman"/>
@@ -657,6 +737,7 @@
           </w:tcPr>
           <w:p>
             <w:pPr>
+              <w:spacing w:line="276" w:lineRule="auto"/>
               <w:jc w:val="center"/>
               <w:rPr>
                 <w:rFonts w:ascii="Times New Roman" w:eastAsia="Times New Roman" w:hAnsi="Times New Roman" w:cs="Times New Roman"/>
@@ -670,25 +751,35 @@
       <w:tr>
         <w:tc>
           <w:tcPr>
-            <w:tcW w:w="2337" w:type="dxa"/>
-          </w:tcPr>
-          <w:p>
-            <w:pPr>
-              <w:jc w:val="center"/>
-              <w:rPr>
-                <w:rFonts w:ascii="Times New Roman" w:eastAsia="Times New Roman" w:hAnsi="Times New Roman" w:cs="Times New Roman"/>
-                <w:sz w:val="24"/>
-                <w:szCs w:val="24"/>
-              </w:rPr>
-            </w:pPr>
-          </w:p>
-        </w:tc>
-        <w:tc>
-          <w:tcPr>
-            <w:tcW w:w="2337" w:type="dxa"/>
-          </w:tcPr>
-          <w:p>
-            <w:pPr>
+            <w:tcW w:w="4405" w:type="dxa"/>
+          </w:tcPr>
+          <w:p>
+            <w:pPr>
+              <w:spacing w:line="276" w:lineRule="auto"/>
+              <w:jc w:val="center"/>
+              <w:rPr>
+                <w:rFonts w:ascii="Times New Roman" w:eastAsia="Times New Roman" w:hAnsi="Times New Roman" w:cs="Times New Roman"/>
+                <w:sz w:val="24"/>
+                <w:szCs w:val="24"/>
+              </w:rPr>
+            </w:pPr>
+            <w:r>
+              <w:rPr>
+                <w:rFonts w:ascii="Times New Roman" w:eastAsia="Times New Roman" w:hAnsi="Times New Roman" w:cs="Times New Roman"/>
+                <w:sz w:val="24"/>
+                <w:szCs w:val="24"/>
+              </w:rPr>
+              <w:t>Implementing water pistol weapon, refill action, squirt water action and pool of water terrain</w:t>
+            </w:r>
+          </w:p>
+        </w:tc>
+        <w:tc>
+          <w:tcPr>
+            <w:tcW w:w="269" w:type="dxa"/>
+          </w:tcPr>
+          <w:p>
+            <w:pPr>
+              <w:spacing w:line="276" w:lineRule="auto"/>
               <w:jc w:val="center"/>
               <w:rPr>
                 <w:rFonts w:ascii="Times New Roman" w:eastAsia="Times New Roman" w:hAnsi="Times New Roman" w:cs="Times New Roman"/>
@@ -704,6 +795,7 @@
           </w:tcPr>
           <w:p>
             <w:pPr>
+              <w:spacing w:line="276" w:lineRule="auto"/>
               <w:jc w:val="center"/>
               <w:rPr>
                 <w:rFonts w:ascii="Times New Roman" w:eastAsia="Times New Roman" w:hAnsi="Times New Roman" w:cs="Times New Roman"/>
@@ -719,6 +811,231 @@
           </w:tcPr>
           <w:p>
             <w:pPr>
+              <w:spacing w:line="276" w:lineRule="auto"/>
+              <w:jc w:val="center"/>
+              <w:rPr>
+                <w:rFonts w:ascii="Times New Roman" w:eastAsia="Times New Roman" w:hAnsi="Times New Roman" w:cs="Times New Roman"/>
+                <w:sz w:val="24"/>
+                <w:szCs w:val="24"/>
+              </w:rPr>
+            </w:pPr>
+          </w:p>
+        </w:tc>
+      </w:tr>
+      <w:tr>
+        <w:tc>
+          <w:tcPr>
+            <w:tcW w:w="4405" w:type="dxa"/>
+          </w:tcPr>
+          <w:p>
+            <w:pPr>
+              <w:spacing w:line="276" w:lineRule="auto"/>
+              <w:jc w:val="center"/>
+              <w:rPr>
+                <w:rFonts w:ascii="Times New Roman" w:eastAsia="Times New Roman" w:hAnsi="Times New Roman" w:cs="Times New Roman"/>
+                <w:sz w:val="24"/>
+                <w:szCs w:val="24"/>
+              </w:rPr>
+            </w:pPr>
+            <w:r>
+              <w:rPr>
+                <w:rFonts w:ascii="Times New Roman" w:eastAsia="Times New Roman" w:hAnsi="Times New Roman" w:cs="Times New Roman"/>
+                <w:sz w:val="24"/>
+                <w:szCs w:val="24"/>
+              </w:rPr>
+              <w:t>Ending the game options</w:t>
+            </w:r>
+          </w:p>
+        </w:tc>
+        <w:tc>
+          <w:tcPr>
+            <w:tcW w:w="269" w:type="dxa"/>
+          </w:tcPr>
+          <w:p>
+            <w:pPr>
+              <w:spacing w:line="276" w:lineRule="auto"/>
+              <w:jc w:val="center"/>
+              <w:rPr>
+                <w:rFonts w:ascii="Times New Roman" w:eastAsia="Times New Roman" w:hAnsi="Times New Roman" w:cs="Times New Roman"/>
+                <w:sz w:val="24"/>
+                <w:szCs w:val="24"/>
+              </w:rPr>
+            </w:pPr>
+          </w:p>
+        </w:tc>
+        <w:tc>
+          <w:tcPr>
+            <w:tcW w:w="2338" w:type="dxa"/>
+          </w:tcPr>
+          <w:p>
+            <w:pPr>
+              <w:spacing w:line="276" w:lineRule="auto"/>
+              <w:jc w:val="center"/>
+              <w:rPr>
+                <w:rFonts w:ascii="Times New Roman" w:eastAsia="Times New Roman" w:hAnsi="Times New Roman" w:cs="Times New Roman"/>
+                <w:sz w:val="24"/>
+                <w:szCs w:val="24"/>
+              </w:rPr>
+            </w:pPr>
+          </w:p>
+        </w:tc>
+        <w:tc>
+          <w:tcPr>
+            <w:tcW w:w="2338" w:type="dxa"/>
+          </w:tcPr>
+          <w:p>
+            <w:pPr>
+              <w:spacing w:line="276" w:lineRule="auto"/>
+              <w:jc w:val="center"/>
+              <w:rPr>
+                <w:rFonts w:ascii="Times New Roman" w:eastAsia="Times New Roman" w:hAnsi="Times New Roman" w:cs="Times New Roman"/>
+                <w:sz w:val="24"/>
+                <w:szCs w:val="24"/>
+              </w:rPr>
+            </w:pPr>
+          </w:p>
+        </w:tc>
+      </w:tr>
+      <w:tr>
+        <w:tc>
+          <w:tcPr>
+            <w:tcW w:w="4405" w:type="dxa"/>
+          </w:tcPr>
+          <w:p>
+            <w:pPr>
+              <w:spacing w:line="276" w:lineRule="auto"/>
+              <w:jc w:val="center"/>
+              <w:rPr>
+                <w:rFonts w:ascii="Times New Roman" w:eastAsia="Times New Roman" w:hAnsi="Times New Roman" w:cs="Times New Roman"/>
+                <w:sz w:val="24"/>
+                <w:szCs w:val="24"/>
+              </w:rPr>
+            </w:pPr>
+            <w:r>
+              <w:rPr>
+                <w:rFonts w:ascii="Times New Roman" w:eastAsia="Times New Roman" w:hAnsi="Times New Roman" w:cs="Times New Roman"/>
+                <w:sz w:val="24"/>
+                <w:szCs w:val="24"/>
+              </w:rPr>
+              <w:t>Recommended changes to the game engine</w:t>
+            </w:r>
+          </w:p>
+        </w:tc>
+        <w:tc>
+          <w:tcPr>
+            <w:tcW w:w="269" w:type="dxa"/>
+          </w:tcPr>
+          <w:p>
+            <w:pPr>
+              <w:spacing w:line="276" w:lineRule="auto"/>
+              <w:jc w:val="center"/>
+              <w:rPr>
+                <w:rFonts w:ascii="Times New Roman" w:eastAsia="Times New Roman" w:hAnsi="Times New Roman" w:cs="Times New Roman"/>
+                <w:sz w:val="24"/>
+                <w:szCs w:val="24"/>
+              </w:rPr>
+            </w:pPr>
+          </w:p>
+        </w:tc>
+        <w:tc>
+          <w:tcPr>
+            <w:tcW w:w="2338" w:type="dxa"/>
+          </w:tcPr>
+          <w:p>
+            <w:pPr>
+              <w:spacing w:line="276" w:lineRule="auto"/>
+              <w:jc w:val="center"/>
+              <w:rPr>
+                <w:rFonts w:ascii="Times New Roman" w:eastAsia="Times New Roman" w:hAnsi="Times New Roman" w:cs="Times New Roman"/>
+                <w:sz w:val="24"/>
+                <w:szCs w:val="24"/>
+              </w:rPr>
+            </w:pPr>
+          </w:p>
+        </w:tc>
+        <w:tc>
+          <w:tcPr>
+            <w:tcW w:w="2338" w:type="dxa"/>
+          </w:tcPr>
+          <w:p>
+            <w:pPr>
+              <w:spacing w:line="276" w:lineRule="auto"/>
+              <w:jc w:val="center"/>
+              <w:rPr>
+                <w:rFonts w:ascii="Times New Roman" w:eastAsia="Times New Roman" w:hAnsi="Times New Roman" w:cs="Times New Roman"/>
+                <w:sz w:val="24"/>
+                <w:szCs w:val="24"/>
+              </w:rPr>
+            </w:pPr>
+          </w:p>
+        </w:tc>
+      </w:tr>
+      <w:tr>
+        <w:tc>
+          <w:tcPr>
+            <w:tcW w:w="4405" w:type="dxa"/>
+          </w:tcPr>
+          <w:p>
+            <w:pPr>
+              <w:spacing w:line="276" w:lineRule="auto"/>
+              <w:jc w:val="center"/>
+              <w:rPr>
+                <w:rFonts w:ascii="Times New Roman" w:eastAsia="Times New Roman" w:hAnsi="Times New Roman" w:cs="Times New Roman"/>
+                <w:sz w:val="24"/>
+                <w:szCs w:val="24"/>
+              </w:rPr>
+            </w:pPr>
+            <w:r>
+              <w:rPr>
+                <w:rFonts w:ascii="Times New Roman" w:eastAsia="Times New Roman" w:hAnsi="Times New Roman" w:cs="Times New Roman"/>
+                <w:sz w:val="24"/>
+                <w:szCs w:val="24"/>
+              </w:rPr>
+              <w:t>Updating the system design</w:t>
+            </w:r>
+            <w:bookmarkStart w:id="0" w:name="_GoBack"/>
+            <w:bookmarkEnd w:id="0"/>
+          </w:p>
+        </w:tc>
+        <w:tc>
+          <w:tcPr>
+            <w:tcW w:w="269" w:type="dxa"/>
+          </w:tcPr>
+          <w:p>
+            <w:pPr>
+              <w:spacing w:line="276" w:lineRule="auto"/>
+              <w:jc w:val="center"/>
+              <w:rPr>
+                <w:rFonts w:ascii="Times New Roman" w:eastAsia="Times New Roman" w:hAnsi="Times New Roman" w:cs="Times New Roman"/>
+                <w:sz w:val="24"/>
+                <w:szCs w:val="24"/>
+              </w:rPr>
+            </w:pPr>
+          </w:p>
+        </w:tc>
+        <w:tc>
+          <w:tcPr>
+            <w:tcW w:w="2338" w:type="dxa"/>
+          </w:tcPr>
+          <w:p>
+            <w:pPr>
+              <w:spacing w:line="276" w:lineRule="auto"/>
+              <w:jc w:val="center"/>
+              <w:rPr>
+                <w:rFonts w:ascii="Times New Roman" w:eastAsia="Times New Roman" w:hAnsi="Times New Roman" w:cs="Times New Roman"/>
+                <w:sz w:val="24"/>
+                <w:szCs w:val="24"/>
+              </w:rPr>
+            </w:pPr>
+          </w:p>
+        </w:tc>
+        <w:tc>
+          <w:tcPr>
+            <w:tcW w:w="2338" w:type="dxa"/>
+          </w:tcPr>
+          <w:p>
+            <w:pPr>
+              <w:spacing w:line="276" w:lineRule="auto"/>
               <w:jc w:val="center"/>
               <w:rPr>
                 <w:rFonts w:ascii="Times New Roman" w:eastAsia="Times New Roman" w:hAnsi="Times New Roman" w:cs="Times New Roman"/>
@@ -874,6 +1191,7 @@
     <w:lsdException w:name="HTML Sample" w:semiHidden="1" w:unhideWhenUsed="1"/>
     <w:lsdException w:name="HTML Typewriter" w:semiHidden="1" w:unhideWhenUsed="1"/>
     <w:lsdException w:name="HTML Variable" w:semiHidden="1" w:unhideWhenUsed="1"/>
+    <w:lsdException w:name="Normal Table" w:semiHidden="1" w:unhideWhenUsed="1"/>
     <w:lsdException w:name="annotation subject" w:semiHidden="1" w:unhideWhenUsed="1"/>
     <w:lsdException w:name="No List" w:semiHidden="1" w:unhideWhenUsed="1"/>
     <w:lsdException w:name="Outline List 1" w:semiHidden="1" w:unhideWhenUsed="1"/>
@@ -920,8 +1238,10 @@
     <w:lsdException w:name="Table Subtle 2" w:semiHidden="1" w:unhideWhenUsed="1"/>
     <w:lsdException w:name="Table Web 1" w:semiHidden="1" w:unhideWhenUsed="1"/>
     <w:lsdException w:name="Table Web 2" w:semiHidden="1" w:unhideWhenUsed="1"/>
+    <w:lsdException w:name="Table Web 3" w:semiHidden="1" w:unhideWhenUsed="1"/>
     <w:lsdException w:name="Balloon Text" w:semiHidden="1" w:unhideWhenUsed="1"/>
     <w:lsdException w:name="Table Grid" w:uiPriority="39"/>
+    <w:lsdException w:name="Table Theme" w:semiHidden="1" w:unhideWhenUsed="1"/>
     <w:lsdException w:name="Placeholder Text" w:semiHidden="1"/>
     <w:lsdException w:name="No Spacing" w:uiPriority="1" w:qFormat="1"/>
     <w:lsdException w:name="Light Shading" w:uiPriority="60"/>

</xml_diff>

<commit_message>
Seperate spacesuit item from Oxygen supply
Refining WBA
</commit_message>
<xml_diff>
--- a/design-docs/Assignment 3 WBA.docx
+++ b/design-docs/Assignment 3 WBA.docx
@@ -642,7 +642,7 @@
                 <w:sz w:val="24"/>
                 <w:szCs w:val="24"/>
               </w:rPr>
-              <w:t>Space suit item and oxygen supply implementation (decrease each turn on the moon)</w:t>
+              <w:t>Space suit item</w:t>
             </w:r>
           </w:p>
         </w:tc>
@@ -666,31 +666,31 @@
                 <w:sz w:val="24"/>
                 <w:szCs w:val="24"/>
               </w:rPr>
+              <w:t>Hoang</w:t>
+            </w:r>
+          </w:p>
+        </w:tc>
+        <w:tc>
+          <w:tcPr>
+            <w:tcW w:w="2338" w:type="dxa"/>
+          </w:tcPr>
+          <w:p>
+            <w:pPr>
+              <w:spacing w:line="276" w:lineRule="auto"/>
+              <w:jc w:val="center"/>
+              <w:rPr>
+                <w:rFonts w:ascii="Times New Roman" w:eastAsia="Times New Roman" w:hAnsi="Times New Roman" w:cs="Times New Roman"/>
+                <w:sz w:val="24"/>
+                <w:szCs w:val="24"/>
+              </w:rPr>
+            </w:pPr>
+            <w:r>
+              <w:rPr>
+                <w:rFonts w:ascii="Times New Roman" w:eastAsia="Times New Roman" w:hAnsi="Times New Roman" w:cs="Times New Roman"/>
+                <w:sz w:val="24"/>
+                <w:szCs w:val="24"/>
+              </w:rPr>
               <w:t>Josie</w:t>
-            </w:r>
-          </w:p>
-        </w:tc>
-        <w:tc>
-          <w:tcPr>
-            <w:tcW w:w="2338" w:type="dxa"/>
-          </w:tcPr>
-          <w:p>
-            <w:pPr>
-              <w:spacing w:line="276" w:lineRule="auto"/>
-              <w:jc w:val="center"/>
-              <w:rPr>
-                <w:rFonts w:ascii="Times New Roman" w:eastAsia="Times New Roman" w:hAnsi="Times New Roman" w:cs="Times New Roman"/>
-                <w:sz w:val="24"/>
-                <w:szCs w:val="24"/>
-              </w:rPr>
-            </w:pPr>
-            <w:r>
-              <w:rPr>
-                <w:rFonts w:ascii="Times New Roman" w:eastAsia="Times New Roman" w:hAnsi="Times New Roman" w:cs="Times New Roman"/>
-                <w:sz w:val="24"/>
-                <w:szCs w:val="24"/>
-              </w:rPr>
-              <w:t>Hoang</w:t>
             </w:r>
           </w:p>
         </w:tc>
@@ -732,7 +732,15 @@
                 <w:sz w:val="24"/>
                 <w:szCs w:val="24"/>
               </w:rPr>
-              <w:t>Implementing Yugo Maxx &amp; his exoskeleton invulnerability</w:t>
+              <w:t>O</w:t>
+            </w:r>
+            <w:r>
+              <w:rPr>
+                <w:rFonts w:ascii="Times New Roman" w:eastAsia="Times New Roman" w:hAnsi="Times New Roman" w:cs="Times New Roman"/>
+                <w:sz w:val="24"/>
+                <w:szCs w:val="24"/>
+              </w:rPr>
+              <w:t>xygen supply implementation (decrease each turn on the moon)</w:t>
             </w:r>
           </w:p>
         </w:tc>
@@ -756,31 +764,31 @@
                 <w:sz w:val="24"/>
                 <w:szCs w:val="24"/>
               </w:rPr>
+              <w:t>Josie</w:t>
+            </w:r>
+          </w:p>
+        </w:tc>
+        <w:tc>
+          <w:tcPr>
+            <w:tcW w:w="2338" w:type="dxa"/>
+          </w:tcPr>
+          <w:p>
+            <w:pPr>
+              <w:spacing w:line="276" w:lineRule="auto"/>
+              <w:jc w:val="center"/>
+              <w:rPr>
+                <w:rFonts w:ascii="Times New Roman" w:eastAsia="Times New Roman" w:hAnsi="Times New Roman" w:cs="Times New Roman"/>
+                <w:sz w:val="24"/>
+                <w:szCs w:val="24"/>
+              </w:rPr>
+            </w:pPr>
+            <w:r>
+              <w:rPr>
+                <w:rFonts w:ascii="Times New Roman" w:eastAsia="Times New Roman" w:hAnsi="Times New Roman" w:cs="Times New Roman"/>
+                <w:sz w:val="24"/>
+                <w:szCs w:val="24"/>
+              </w:rPr>
               <w:t>Hoang</w:t>
-            </w:r>
-          </w:p>
-        </w:tc>
-        <w:tc>
-          <w:tcPr>
-            <w:tcW w:w="2338" w:type="dxa"/>
-          </w:tcPr>
-          <w:p>
-            <w:pPr>
-              <w:spacing w:line="276" w:lineRule="auto"/>
-              <w:jc w:val="center"/>
-              <w:rPr>
-                <w:rFonts w:ascii="Times New Roman" w:eastAsia="Times New Roman" w:hAnsi="Times New Roman" w:cs="Times New Roman"/>
-                <w:sz w:val="24"/>
-                <w:szCs w:val="24"/>
-              </w:rPr>
-            </w:pPr>
-            <w:r>
-              <w:rPr>
-                <w:rFonts w:ascii="Times New Roman" w:eastAsia="Times New Roman" w:hAnsi="Times New Roman" w:cs="Times New Roman"/>
-                <w:sz w:val="24"/>
-                <w:szCs w:val="24"/>
-              </w:rPr>
-              <w:t>Josie</w:t>
             </w:r>
           </w:p>
         </w:tc>
@@ -822,7 +830,7 @@
                 <w:sz w:val="24"/>
                 <w:szCs w:val="24"/>
               </w:rPr>
-              <w:t>Implementing water pistol weapon, refill action, squirt water action and pool of water terrain</w:t>
+              <w:t>Implementing Yugo Maxx &amp; his exoskeleton invulnerability</w:t>
             </w:r>
           </w:p>
         </w:tc>
@@ -912,7 +920,7 @@
                 <w:sz w:val="24"/>
                 <w:szCs w:val="24"/>
               </w:rPr>
-              <w:t>Ending the game options</w:t>
+              <w:t>Implementing water pistol weapon, refill action, squirt water action and pool of water terrain</w:t>
             </w:r>
           </w:p>
         </w:tc>
@@ -930,6 +938,14 @@
                 <w:szCs w:val="24"/>
               </w:rPr>
             </w:pPr>
+            <w:r>
+              <w:rPr>
+                <w:rFonts w:ascii="Times New Roman" w:eastAsia="Times New Roman" w:hAnsi="Times New Roman" w:cs="Times New Roman"/>
+                <w:sz w:val="24"/>
+                <w:szCs w:val="24"/>
+              </w:rPr>
+              <w:t>Hoang</w:t>
+            </w:r>
           </w:p>
         </w:tc>
         <w:tc>
@@ -946,6 +962,14 @@
                 <w:szCs w:val="24"/>
               </w:rPr>
             </w:pPr>
+            <w:r>
+              <w:rPr>
+                <w:rFonts w:ascii="Times New Roman" w:eastAsia="Times New Roman" w:hAnsi="Times New Roman" w:cs="Times New Roman"/>
+                <w:sz w:val="24"/>
+                <w:szCs w:val="24"/>
+              </w:rPr>
+              <w:t>Josie</w:t>
+            </w:r>
           </w:p>
         </w:tc>
         <w:tc>
@@ -986,7 +1010,7 @@
                 <w:sz w:val="24"/>
                 <w:szCs w:val="24"/>
               </w:rPr>
-              <w:t>Recommended changes to the game engine</w:t>
+              <w:t>Ending the game options</w:t>
             </w:r>
           </w:p>
         </w:tc>
@@ -1010,7 +1034,7 @@
                 <w:sz w:val="24"/>
                 <w:szCs w:val="24"/>
               </w:rPr>
-              <w:t>Hoang/Josie</w:t>
+              <w:t>Josie</w:t>
             </w:r>
           </w:p>
         </w:tc>
@@ -1034,8 +1058,10 @@
                 <w:sz w:val="24"/>
                 <w:szCs w:val="24"/>
               </w:rPr>
-              <w:t>Josie/Hoang</w:t>
-            </w:r>
+              <w:t>Hoang</w:t>
+            </w:r>
+            <w:bookmarkStart w:id="0" w:name="_GoBack"/>
+            <w:bookmarkEnd w:id="0"/>
           </w:p>
         </w:tc>
         <w:tc>
@@ -1076,7 +1102,7 @@
                 <w:sz w:val="24"/>
                 <w:szCs w:val="24"/>
               </w:rPr>
-              <w:t>Updating the system design</w:t>
+              <w:t>Recommended changes to the game engine</w:t>
             </w:r>
           </w:p>
         </w:tc>
@@ -1094,6 +1120,14 @@
                 <w:szCs w:val="24"/>
               </w:rPr>
             </w:pPr>
+            <w:r>
+              <w:rPr>
+                <w:rFonts w:ascii="Times New Roman" w:eastAsia="Times New Roman" w:hAnsi="Times New Roman" w:cs="Times New Roman"/>
+                <w:sz w:val="24"/>
+                <w:szCs w:val="24"/>
+              </w:rPr>
+              <w:t>Hoang/Josie</w:t>
+            </w:r>
           </w:p>
         </w:tc>
         <w:tc>
@@ -1110,6 +1144,14 @@
                 <w:szCs w:val="24"/>
               </w:rPr>
             </w:pPr>
+            <w:r>
+              <w:rPr>
+                <w:rFonts w:ascii="Times New Roman" w:eastAsia="Times New Roman" w:hAnsi="Times New Roman" w:cs="Times New Roman"/>
+                <w:sz w:val="24"/>
+                <w:szCs w:val="24"/>
+              </w:rPr>
+              <w:t>Josie/Hoang</w:t>
+            </w:r>
           </w:p>
         </w:tc>
         <w:tc>
@@ -1150,6 +1192,80 @@
                 <w:sz w:val="24"/>
                 <w:szCs w:val="24"/>
               </w:rPr>
+              <w:t>Updating the system design</w:t>
+            </w:r>
+          </w:p>
+        </w:tc>
+        <w:tc>
+          <w:tcPr>
+            <w:tcW w:w="269" w:type="dxa"/>
+          </w:tcPr>
+          <w:p>
+            <w:pPr>
+              <w:spacing w:line="276" w:lineRule="auto"/>
+              <w:jc w:val="center"/>
+              <w:rPr>
+                <w:rFonts w:ascii="Times New Roman" w:eastAsia="Times New Roman" w:hAnsi="Times New Roman" w:cs="Times New Roman"/>
+                <w:sz w:val="24"/>
+                <w:szCs w:val="24"/>
+              </w:rPr>
+            </w:pPr>
+          </w:p>
+        </w:tc>
+        <w:tc>
+          <w:tcPr>
+            <w:tcW w:w="2338" w:type="dxa"/>
+          </w:tcPr>
+          <w:p>
+            <w:pPr>
+              <w:spacing w:line="276" w:lineRule="auto"/>
+              <w:jc w:val="center"/>
+              <w:rPr>
+                <w:rFonts w:ascii="Times New Roman" w:eastAsia="Times New Roman" w:hAnsi="Times New Roman" w:cs="Times New Roman"/>
+                <w:sz w:val="24"/>
+                <w:szCs w:val="24"/>
+              </w:rPr>
+            </w:pPr>
+          </w:p>
+        </w:tc>
+        <w:tc>
+          <w:tcPr>
+            <w:tcW w:w="2338" w:type="dxa"/>
+          </w:tcPr>
+          <w:p>
+            <w:pPr>
+              <w:spacing w:line="276" w:lineRule="auto"/>
+              <w:jc w:val="center"/>
+              <w:rPr>
+                <w:rFonts w:ascii="Times New Roman" w:eastAsia="Times New Roman" w:hAnsi="Times New Roman" w:cs="Times New Roman"/>
+                <w:sz w:val="24"/>
+                <w:szCs w:val="24"/>
+              </w:rPr>
+            </w:pPr>
+          </w:p>
+        </w:tc>
+      </w:tr>
+      <w:tr>
+        <w:tc>
+          <w:tcPr>
+            <w:tcW w:w="4405" w:type="dxa"/>
+          </w:tcPr>
+          <w:p>
+            <w:pPr>
+              <w:spacing w:line="276" w:lineRule="auto"/>
+              <w:jc w:val="center"/>
+              <w:rPr>
+                <w:rFonts w:ascii="Times New Roman" w:eastAsia="Times New Roman" w:hAnsi="Times New Roman" w:cs="Times New Roman"/>
+                <w:sz w:val="24"/>
+                <w:szCs w:val="24"/>
+              </w:rPr>
+            </w:pPr>
+            <w:r>
+              <w:rPr>
+                <w:rFonts w:ascii="Times New Roman" w:eastAsia="Times New Roman" w:hAnsi="Times New Roman" w:cs="Times New Roman"/>
+                <w:sz w:val="24"/>
+                <w:szCs w:val="24"/>
+              </w:rPr>
               <w:t>Fixing issues from previous iteration (InsultAction)</w:t>
             </w:r>
           </w:p>
@@ -1200,8 +1316,6 @@
               </w:rPr>
               <w:t>Hoang</w:t>
             </w:r>
-            <w:bookmarkStart w:id="0" w:name="_GoBack"/>
-            <w:bookmarkEnd w:id="0"/>
           </w:p>
         </w:tc>
         <w:tc>

</xml_diff>

<commit_message>
WBA with added dates
</commit_message>
<xml_diff>
--- a/design-docs/Assignment 3 WBA.docx
+++ b/design-docs/Assignment 3 WBA.docx
@@ -1060,278 +1060,278 @@
               </w:rPr>
               <w:t>Hoang</w:t>
             </w:r>
+          </w:p>
+        </w:tc>
+        <w:tc>
+          <w:tcPr>
+            <w:tcW w:w="2338" w:type="dxa"/>
+          </w:tcPr>
+          <w:p>
+            <w:pPr>
+              <w:spacing w:line="276" w:lineRule="auto"/>
+              <w:jc w:val="center"/>
+              <w:rPr>
+                <w:rFonts w:ascii="Times New Roman" w:eastAsia="Times New Roman" w:hAnsi="Times New Roman" w:cs="Times New Roman"/>
+                <w:sz w:val="24"/>
+                <w:szCs w:val="24"/>
+              </w:rPr>
+            </w:pPr>
+          </w:p>
+        </w:tc>
+      </w:tr>
+      <w:tr>
+        <w:tc>
+          <w:tcPr>
+            <w:tcW w:w="4405" w:type="dxa"/>
+          </w:tcPr>
+          <w:p>
+            <w:pPr>
+              <w:spacing w:line="276" w:lineRule="auto"/>
+              <w:jc w:val="center"/>
+              <w:rPr>
+                <w:rFonts w:ascii="Times New Roman" w:eastAsia="Times New Roman" w:hAnsi="Times New Roman" w:cs="Times New Roman"/>
+                <w:sz w:val="24"/>
+                <w:szCs w:val="24"/>
+              </w:rPr>
+            </w:pPr>
+            <w:r>
+              <w:rPr>
+                <w:rFonts w:ascii="Times New Roman" w:eastAsia="Times New Roman" w:hAnsi="Times New Roman" w:cs="Times New Roman"/>
+                <w:sz w:val="24"/>
+                <w:szCs w:val="24"/>
+              </w:rPr>
+              <w:t>Recommended changes to the game engine</w:t>
+            </w:r>
+          </w:p>
+        </w:tc>
+        <w:tc>
+          <w:tcPr>
+            <w:tcW w:w="269" w:type="dxa"/>
+          </w:tcPr>
+          <w:p>
+            <w:pPr>
+              <w:spacing w:line="276" w:lineRule="auto"/>
+              <w:jc w:val="center"/>
+              <w:rPr>
+                <w:rFonts w:ascii="Times New Roman" w:eastAsia="Times New Roman" w:hAnsi="Times New Roman" w:cs="Times New Roman"/>
+                <w:sz w:val="24"/>
+                <w:szCs w:val="24"/>
+              </w:rPr>
+            </w:pPr>
+            <w:r>
+              <w:rPr>
+                <w:rFonts w:ascii="Times New Roman" w:eastAsia="Times New Roman" w:hAnsi="Times New Roman" w:cs="Times New Roman"/>
+                <w:sz w:val="24"/>
+                <w:szCs w:val="24"/>
+              </w:rPr>
+              <w:t>Hoang/Josie</w:t>
+            </w:r>
+          </w:p>
+        </w:tc>
+        <w:tc>
+          <w:tcPr>
+            <w:tcW w:w="2338" w:type="dxa"/>
+          </w:tcPr>
+          <w:p>
+            <w:pPr>
+              <w:spacing w:line="276" w:lineRule="auto"/>
+              <w:jc w:val="center"/>
+              <w:rPr>
+                <w:rFonts w:ascii="Times New Roman" w:eastAsia="Times New Roman" w:hAnsi="Times New Roman" w:cs="Times New Roman"/>
+                <w:sz w:val="24"/>
+                <w:szCs w:val="24"/>
+              </w:rPr>
+            </w:pPr>
+            <w:r>
+              <w:rPr>
+                <w:rFonts w:ascii="Times New Roman" w:eastAsia="Times New Roman" w:hAnsi="Times New Roman" w:cs="Times New Roman"/>
+                <w:sz w:val="24"/>
+                <w:szCs w:val="24"/>
+              </w:rPr>
+              <w:t>Josie/Hoang</w:t>
+            </w:r>
+          </w:p>
+        </w:tc>
+        <w:tc>
+          <w:tcPr>
+            <w:tcW w:w="2338" w:type="dxa"/>
+          </w:tcPr>
+          <w:p>
+            <w:pPr>
+              <w:spacing w:line="276" w:lineRule="auto"/>
+              <w:jc w:val="center"/>
+              <w:rPr>
+                <w:rFonts w:ascii="Times New Roman" w:eastAsia="Times New Roman" w:hAnsi="Times New Roman" w:cs="Times New Roman"/>
+                <w:sz w:val="24"/>
+                <w:szCs w:val="24"/>
+              </w:rPr>
+            </w:pPr>
+          </w:p>
+        </w:tc>
+      </w:tr>
+      <w:tr>
+        <w:tc>
+          <w:tcPr>
+            <w:tcW w:w="4405" w:type="dxa"/>
+          </w:tcPr>
+          <w:p>
+            <w:pPr>
+              <w:spacing w:line="276" w:lineRule="auto"/>
+              <w:jc w:val="center"/>
+              <w:rPr>
+                <w:rFonts w:ascii="Times New Roman" w:eastAsia="Times New Roman" w:hAnsi="Times New Roman" w:cs="Times New Roman"/>
+                <w:sz w:val="24"/>
+                <w:szCs w:val="24"/>
+              </w:rPr>
+            </w:pPr>
+            <w:r>
+              <w:rPr>
+                <w:rFonts w:ascii="Times New Roman" w:eastAsia="Times New Roman" w:hAnsi="Times New Roman" w:cs="Times New Roman"/>
+                <w:sz w:val="24"/>
+                <w:szCs w:val="24"/>
+              </w:rPr>
+              <w:t>Updating the system design</w:t>
+            </w:r>
+          </w:p>
+        </w:tc>
+        <w:tc>
+          <w:tcPr>
+            <w:tcW w:w="269" w:type="dxa"/>
+          </w:tcPr>
+          <w:p>
+            <w:pPr>
+              <w:spacing w:line="276" w:lineRule="auto"/>
+              <w:jc w:val="center"/>
+              <w:rPr>
+                <w:rFonts w:ascii="Times New Roman" w:eastAsia="Times New Roman" w:hAnsi="Times New Roman" w:cs="Times New Roman"/>
+                <w:sz w:val="24"/>
+                <w:szCs w:val="24"/>
+              </w:rPr>
+            </w:pPr>
+          </w:p>
+        </w:tc>
+        <w:tc>
+          <w:tcPr>
+            <w:tcW w:w="2338" w:type="dxa"/>
+          </w:tcPr>
+          <w:p>
+            <w:pPr>
+              <w:spacing w:line="276" w:lineRule="auto"/>
+              <w:jc w:val="center"/>
+              <w:rPr>
+                <w:rFonts w:ascii="Times New Roman" w:eastAsia="Times New Roman" w:hAnsi="Times New Roman" w:cs="Times New Roman"/>
+                <w:sz w:val="24"/>
+                <w:szCs w:val="24"/>
+              </w:rPr>
+            </w:pPr>
+          </w:p>
+        </w:tc>
+        <w:tc>
+          <w:tcPr>
+            <w:tcW w:w="2338" w:type="dxa"/>
+          </w:tcPr>
+          <w:p>
+            <w:pPr>
+              <w:spacing w:line="276" w:lineRule="auto"/>
+              <w:jc w:val="center"/>
+              <w:rPr>
+                <w:rFonts w:ascii="Times New Roman" w:eastAsia="Times New Roman" w:hAnsi="Times New Roman" w:cs="Times New Roman"/>
+                <w:sz w:val="24"/>
+                <w:szCs w:val="24"/>
+              </w:rPr>
+            </w:pPr>
+          </w:p>
+        </w:tc>
+      </w:tr>
+      <w:tr>
+        <w:tc>
+          <w:tcPr>
+            <w:tcW w:w="4405" w:type="dxa"/>
+          </w:tcPr>
+          <w:p>
+            <w:pPr>
+              <w:spacing w:line="276" w:lineRule="auto"/>
+              <w:jc w:val="center"/>
+              <w:rPr>
+                <w:rFonts w:ascii="Times New Roman" w:eastAsia="Times New Roman" w:hAnsi="Times New Roman" w:cs="Times New Roman"/>
+                <w:sz w:val="24"/>
+                <w:szCs w:val="24"/>
+              </w:rPr>
+            </w:pPr>
+            <w:r>
+              <w:rPr>
+                <w:rFonts w:ascii="Times New Roman" w:eastAsia="Times New Roman" w:hAnsi="Times New Roman" w:cs="Times New Roman"/>
+                <w:sz w:val="24"/>
+                <w:szCs w:val="24"/>
+              </w:rPr>
+              <w:t>Fixing issues from previous iteration (InsultAction)</w:t>
+            </w:r>
+          </w:p>
+        </w:tc>
+        <w:tc>
+          <w:tcPr>
+            <w:tcW w:w="269" w:type="dxa"/>
+          </w:tcPr>
+          <w:p>
+            <w:pPr>
+              <w:spacing w:line="276" w:lineRule="auto"/>
+              <w:jc w:val="center"/>
+              <w:rPr>
+                <w:rFonts w:ascii="Times New Roman" w:eastAsia="Times New Roman" w:hAnsi="Times New Roman" w:cs="Times New Roman"/>
+                <w:sz w:val="24"/>
+                <w:szCs w:val="24"/>
+              </w:rPr>
+            </w:pPr>
+            <w:r>
+              <w:rPr>
+                <w:rFonts w:ascii="Times New Roman" w:eastAsia="Times New Roman" w:hAnsi="Times New Roman" w:cs="Times New Roman"/>
+                <w:sz w:val="24"/>
+                <w:szCs w:val="24"/>
+              </w:rPr>
+              <w:t>Josie</w:t>
+            </w:r>
+          </w:p>
+        </w:tc>
+        <w:tc>
+          <w:tcPr>
+            <w:tcW w:w="2338" w:type="dxa"/>
+          </w:tcPr>
+          <w:p>
+            <w:pPr>
+              <w:spacing w:line="276" w:lineRule="auto"/>
+              <w:jc w:val="center"/>
+              <w:rPr>
+                <w:rFonts w:ascii="Times New Roman" w:eastAsia="Times New Roman" w:hAnsi="Times New Roman" w:cs="Times New Roman"/>
+                <w:sz w:val="24"/>
+                <w:szCs w:val="24"/>
+              </w:rPr>
+            </w:pPr>
+            <w:r>
+              <w:rPr>
+                <w:rFonts w:ascii="Times New Roman" w:eastAsia="Times New Roman" w:hAnsi="Times New Roman" w:cs="Times New Roman"/>
+                <w:sz w:val="24"/>
+                <w:szCs w:val="24"/>
+              </w:rPr>
+              <w:t>Hoang</w:t>
+            </w:r>
+          </w:p>
+        </w:tc>
+        <w:tc>
+          <w:tcPr>
+            <w:tcW w:w="2338" w:type="dxa"/>
+          </w:tcPr>
+          <w:p>
+            <w:pPr>
+              <w:spacing w:line="276" w:lineRule="auto"/>
+              <w:jc w:val="center"/>
+              <w:rPr>
+                <w:rFonts w:ascii="Times New Roman" w:eastAsia="Times New Roman" w:hAnsi="Times New Roman" w:cs="Times New Roman"/>
+                <w:sz w:val="24"/>
+                <w:szCs w:val="24"/>
+              </w:rPr>
+            </w:pPr>
             <w:bookmarkStart w:id="0" w:name="_GoBack"/>
             <w:bookmarkEnd w:id="0"/>
-          </w:p>
-        </w:tc>
-        <w:tc>
-          <w:tcPr>
-            <w:tcW w:w="2338" w:type="dxa"/>
-          </w:tcPr>
-          <w:p>
-            <w:pPr>
-              <w:spacing w:line="276" w:lineRule="auto"/>
-              <w:jc w:val="center"/>
-              <w:rPr>
-                <w:rFonts w:ascii="Times New Roman" w:eastAsia="Times New Roman" w:hAnsi="Times New Roman" w:cs="Times New Roman"/>
-                <w:sz w:val="24"/>
-                <w:szCs w:val="24"/>
-              </w:rPr>
-            </w:pPr>
-          </w:p>
-        </w:tc>
-      </w:tr>
-      <w:tr>
-        <w:tc>
-          <w:tcPr>
-            <w:tcW w:w="4405" w:type="dxa"/>
-          </w:tcPr>
-          <w:p>
-            <w:pPr>
-              <w:spacing w:line="276" w:lineRule="auto"/>
-              <w:jc w:val="center"/>
-              <w:rPr>
-                <w:rFonts w:ascii="Times New Roman" w:eastAsia="Times New Roman" w:hAnsi="Times New Roman" w:cs="Times New Roman"/>
-                <w:sz w:val="24"/>
-                <w:szCs w:val="24"/>
-              </w:rPr>
-            </w:pPr>
-            <w:r>
-              <w:rPr>
-                <w:rFonts w:ascii="Times New Roman" w:eastAsia="Times New Roman" w:hAnsi="Times New Roman" w:cs="Times New Roman"/>
-                <w:sz w:val="24"/>
-                <w:szCs w:val="24"/>
-              </w:rPr>
-              <w:t>Recommended changes to the game engine</w:t>
-            </w:r>
-          </w:p>
-        </w:tc>
-        <w:tc>
-          <w:tcPr>
-            <w:tcW w:w="269" w:type="dxa"/>
-          </w:tcPr>
-          <w:p>
-            <w:pPr>
-              <w:spacing w:line="276" w:lineRule="auto"/>
-              <w:jc w:val="center"/>
-              <w:rPr>
-                <w:rFonts w:ascii="Times New Roman" w:eastAsia="Times New Roman" w:hAnsi="Times New Roman" w:cs="Times New Roman"/>
-                <w:sz w:val="24"/>
-                <w:szCs w:val="24"/>
-              </w:rPr>
-            </w:pPr>
-            <w:r>
-              <w:rPr>
-                <w:rFonts w:ascii="Times New Roman" w:eastAsia="Times New Roman" w:hAnsi="Times New Roman" w:cs="Times New Roman"/>
-                <w:sz w:val="24"/>
-                <w:szCs w:val="24"/>
-              </w:rPr>
-              <w:t>Hoang/Josie</w:t>
-            </w:r>
-          </w:p>
-        </w:tc>
-        <w:tc>
-          <w:tcPr>
-            <w:tcW w:w="2338" w:type="dxa"/>
-          </w:tcPr>
-          <w:p>
-            <w:pPr>
-              <w:spacing w:line="276" w:lineRule="auto"/>
-              <w:jc w:val="center"/>
-              <w:rPr>
-                <w:rFonts w:ascii="Times New Roman" w:eastAsia="Times New Roman" w:hAnsi="Times New Roman" w:cs="Times New Roman"/>
-                <w:sz w:val="24"/>
-                <w:szCs w:val="24"/>
-              </w:rPr>
-            </w:pPr>
-            <w:r>
-              <w:rPr>
-                <w:rFonts w:ascii="Times New Roman" w:eastAsia="Times New Roman" w:hAnsi="Times New Roman" w:cs="Times New Roman"/>
-                <w:sz w:val="24"/>
-                <w:szCs w:val="24"/>
-              </w:rPr>
-              <w:t>Josie/Hoang</w:t>
-            </w:r>
-          </w:p>
-        </w:tc>
-        <w:tc>
-          <w:tcPr>
-            <w:tcW w:w="2338" w:type="dxa"/>
-          </w:tcPr>
-          <w:p>
-            <w:pPr>
-              <w:spacing w:line="276" w:lineRule="auto"/>
-              <w:jc w:val="center"/>
-              <w:rPr>
-                <w:rFonts w:ascii="Times New Roman" w:eastAsia="Times New Roman" w:hAnsi="Times New Roman" w:cs="Times New Roman"/>
-                <w:sz w:val="24"/>
-                <w:szCs w:val="24"/>
-              </w:rPr>
-            </w:pPr>
-          </w:p>
-        </w:tc>
-      </w:tr>
-      <w:tr>
-        <w:tc>
-          <w:tcPr>
-            <w:tcW w:w="4405" w:type="dxa"/>
-          </w:tcPr>
-          <w:p>
-            <w:pPr>
-              <w:spacing w:line="276" w:lineRule="auto"/>
-              <w:jc w:val="center"/>
-              <w:rPr>
-                <w:rFonts w:ascii="Times New Roman" w:eastAsia="Times New Roman" w:hAnsi="Times New Roman" w:cs="Times New Roman"/>
-                <w:sz w:val="24"/>
-                <w:szCs w:val="24"/>
-              </w:rPr>
-            </w:pPr>
-            <w:r>
-              <w:rPr>
-                <w:rFonts w:ascii="Times New Roman" w:eastAsia="Times New Roman" w:hAnsi="Times New Roman" w:cs="Times New Roman"/>
-                <w:sz w:val="24"/>
-                <w:szCs w:val="24"/>
-              </w:rPr>
-              <w:t>Updating the system design</w:t>
-            </w:r>
-          </w:p>
-        </w:tc>
-        <w:tc>
-          <w:tcPr>
-            <w:tcW w:w="269" w:type="dxa"/>
-          </w:tcPr>
-          <w:p>
-            <w:pPr>
-              <w:spacing w:line="276" w:lineRule="auto"/>
-              <w:jc w:val="center"/>
-              <w:rPr>
-                <w:rFonts w:ascii="Times New Roman" w:eastAsia="Times New Roman" w:hAnsi="Times New Roman" w:cs="Times New Roman"/>
-                <w:sz w:val="24"/>
-                <w:szCs w:val="24"/>
-              </w:rPr>
-            </w:pPr>
-          </w:p>
-        </w:tc>
-        <w:tc>
-          <w:tcPr>
-            <w:tcW w:w="2338" w:type="dxa"/>
-          </w:tcPr>
-          <w:p>
-            <w:pPr>
-              <w:spacing w:line="276" w:lineRule="auto"/>
-              <w:jc w:val="center"/>
-              <w:rPr>
-                <w:rFonts w:ascii="Times New Roman" w:eastAsia="Times New Roman" w:hAnsi="Times New Roman" w:cs="Times New Roman"/>
-                <w:sz w:val="24"/>
-                <w:szCs w:val="24"/>
-              </w:rPr>
-            </w:pPr>
-          </w:p>
-        </w:tc>
-        <w:tc>
-          <w:tcPr>
-            <w:tcW w:w="2338" w:type="dxa"/>
-          </w:tcPr>
-          <w:p>
-            <w:pPr>
-              <w:spacing w:line="276" w:lineRule="auto"/>
-              <w:jc w:val="center"/>
-              <w:rPr>
-                <w:rFonts w:ascii="Times New Roman" w:eastAsia="Times New Roman" w:hAnsi="Times New Roman" w:cs="Times New Roman"/>
-                <w:sz w:val="24"/>
-                <w:szCs w:val="24"/>
-              </w:rPr>
-            </w:pPr>
-          </w:p>
-        </w:tc>
-      </w:tr>
-      <w:tr>
-        <w:tc>
-          <w:tcPr>
-            <w:tcW w:w="4405" w:type="dxa"/>
-          </w:tcPr>
-          <w:p>
-            <w:pPr>
-              <w:spacing w:line="276" w:lineRule="auto"/>
-              <w:jc w:val="center"/>
-              <w:rPr>
-                <w:rFonts w:ascii="Times New Roman" w:eastAsia="Times New Roman" w:hAnsi="Times New Roman" w:cs="Times New Roman"/>
-                <w:sz w:val="24"/>
-                <w:szCs w:val="24"/>
-              </w:rPr>
-            </w:pPr>
-            <w:r>
-              <w:rPr>
-                <w:rFonts w:ascii="Times New Roman" w:eastAsia="Times New Roman" w:hAnsi="Times New Roman" w:cs="Times New Roman"/>
-                <w:sz w:val="24"/>
-                <w:szCs w:val="24"/>
-              </w:rPr>
-              <w:t>Fixing issues from previous iteration (InsultAction)</w:t>
-            </w:r>
-          </w:p>
-        </w:tc>
-        <w:tc>
-          <w:tcPr>
-            <w:tcW w:w="269" w:type="dxa"/>
-          </w:tcPr>
-          <w:p>
-            <w:pPr>
-              <w:spacing w:line="276" w:lineRule="auto"/>
-              <w:jc w:val="center"/>
-              <w:rPr>
-                <w:rFonts w:ascii="Times New Roman" w:eastAsia="Times New Roman" w:hAnsi="Times New Roman" w:cs="Times New Roman"/>
-                <w:sz w:val="24"/>
-                <w:szCs w:val="24"/>
-              </w:rPr>
-            </w:pPr>
-            <w:r>
-              <w:rPr>
-                <w:rFonts w:ascii="Times New Roman" w:eastAsia="Times New Roman" w:hAnsi="Times New Roman" w:cs="Times New Roman"/>
-                <w:sz w:val="24"/>
-                <w:szCs w:val="24"/>
-              </w:rPr>
-              <w:t>Josie</w:t>
-            </w:r>
-          </w:p>
-        </w:tc>
-        <w:tc>
-          <w:tcPr>
-            <w:tcW w:w="2338" w:type="dxa"/>
-          </w:tcPr>
-          <w:p>
-            <w:pPr>
-              <w:spacing w:line="276" w:lineRule="auto"/>
-              <w:jc w:val="center"/>
-              <w:rPr>
-                <w:rFonts w:ascii="Times New Roman" w:eastAsia="Times New Roman" w:hAnsi="Times New Roman" w:cs="Times New Roman"/>
-                <w:sz w:val="24"/>
-                <w:szCs w:val="24"/>
-              </w:rPr>
-            </w:pPr>
-            <w:r>
-              <w:rPr>
-                <w:rFonts w:ascii="Times New Roman" w:eastAsia="Times New Roman" w:hAnsi="Times New Roman" w:cs="Times New Roman"/>
-                <w:sz w:val="24"/>
-                <w:szCs w:val="24"/>
-              </w:rPr>
-              <w:t>Hoang</w:t>
-            </w:r>
-          </w:p>
-        </w:tc>
-        <w:tc>
-          <w:tcPr>
-            <w:tcW w:w="2338" w:type="dxa"/>
-          </w:tcPr>
-          <w:p>
-            <w:pPr>
-              <w:spacing w:line="276" w:lineRule="auto"/>
-              <w:jc w:val="center"/>
-              <w:rPr>
-                <w:rFonts w:ascii="Times New Roman" w:eastAsia="Times New Roman" w:hAnsi="Times New Roman" w:cs="Times New Roman"/>
-                <w:sz w:val="24"/>
-                <w:szCs w:val="24"/>
-              </w:rPr>
-            </w:pPr>
           </w:p>
         </w:tc>
       </w:tr>

</xml_diff>